<commit_message>
Site updated: 2020-03-06 17:51:51
</commit_message>
<xml_diff>
--- a/文档/ASCI设计MOOC.docx
+++ b/文档/ASCI设计MOOC.docx
@@ -4,6 +4,9 @@
   <w:body>
     <w:p>
       <w:r>
+        <w:rPr>
+          <w:noProof/>
+        </w:rPr>
         <w:drawing>
           <wp:inline distT="0" distB="0" distL="0" distR="0" wp14:anchorId="16752C72" wp14:editId="41B7DFD0">
             <wp:extent cx="5274310" cy="2433320"/>
@@ -55,6 +58,69 @@
       </w:r>
     </w:p>
     <w:p>
+      <w:r>
+        <w:rPr>
+          <w:rFonts w:hint="eastAsia"/>
+        </w:rPr>
+        <w:t>上面的方式为主。</w:t>
+      </w:r>
+    </w:p>
+    <w:p>
+      <w:r>
+        <w:rPr>
+          <w:rFonts w:hint="eastAsia"/>
+        </w:rPr>
+        <w:drawing>
+          <wp:inline distT="0" distB="0" distL="0" distR="0" wp14:anchorId="2E41042B" wp14:editId="0DB60E1F">
+            <wp:extent cx="5274310" cy="2433320"/>
+            <wp:effectExtent l="0" t="0" r="2540" b="5080"/>
+            <wp:docPr id="2" name="图片 2"/>
+            <wp:cNvGraphicFramePr>
+              <a:graphicFrameLocks xmlns:a="http://schemas.openxmlformats.org/drawingml/2006/main" noChangeAspect="1"/>
+            </wp:cNvGraphicFramePr>
+            <a:graphic xmlns:a="http://schemas.openxmlformats.org/drawingml/2006/main">
+              <a:graphicData uri="http://schemas.openxmlformats.org/drawingml/2006/picture">
+                <pic:pic xmlns:pic="http://schemas.openxmlformats.org/drawingml/2006/picture">
+                  <pic:nvPicPr>
+                    <pic:cNvPr id="0" name="Picture 1"/>
+                    <pic:cNvPicPr>
+                      <a:picLocks noChangeAspect="1" noChangeArrowheads="1"/>
+                    </pic:cNvPicPr>
+                  </pic:nvPicPr>
+                  <pic:blipFill>
+                    <a:blip r:embed="rId7" cstate="print">
+                      <a:extLst>
+                        <a:ext uri="{28A0092B-C50C-407E-A947-70E740481C1C}">
+                          <a14:useLocalDpi xmlns:a14="http://schemas.microsoft.com/office/drawing/2010/main" val="0"/>
+                        </a:ext>
+                      </a:extLst>
+                    </a:blip>
+                    <a:srcRect/>
+                    <a:stretch>
+                      <a:fillRect/>
+                    </a:stretch>
+                  </pic:blipFill>
+                  <pic:spPr bwMode="auto">
+                    <a:xfrm>
+                      <a:off x="0" y="0"/>
+                      <a:ext cx="5274310" cy="2433320"/>
+                    </a:xfrm>
+                    <a:prstGeom prst="rect">
+                      <a:avLst/>
+                    </a:prstGeom>
+                    <a:noFill/>
+                    <a:ln>
+                      <a:noFill/>
+                    </a:ln>
+                  </pic:spPr>
+                </pic:pic>
+              </a:graphicData>
+            </a:graphic>
+          </wp:inline>
+        </w:drawing>
+      </w:r>
+    </w:p>
+    <w:p>
       <w:pPr>
         <w:rPr>
           <w:rFonts w:hint="eastAsia"/>
@@ -64,10 +130,70 @@
         <w:rPr>
           <w:rFonts w:hint="eastAsia"/>
         </w:rPr>
-        <w:t>上面的方式为主。</w:t>
+        <w:t>注意模块名和实例名区别</w:t>
       </w:r>
       <w:bookmarkStart w:id="0" w:name="_GoBack"/>
       <w:bookmarkEnd w:id="0"/>
+    </w:p>
+    <w:p>
+      <w:pPr>
+        <w:rPr>
+          <w:rFonts w:hint="eastAsia"/>
+        </w:rPr>
+      </w:pPr>
+      <w:r>
+        <w:rPr>
+          <w:rFonts w:hint="eastAsia"/>
+        </w:rPr>
+        <w:drawing>
+          <wp:inline distT="0" distB="0" distL="0" distR="0" wp14:anchorId="1D176373" wp14:editId="686B2D40">
+            <wp:extent cx="5274310" cy="2433320"/>
+            <wp:effectExtent l="0" t="0" r="2540" b="5080"/>
+            <wp:docPr id="4" name="图片 4"/>
+            <wp:cNvGraphicFramePr>
+              <a:graphicFrameLocks xmlns:a="http://schemas.openxmlformats.org/drawingml/2006/main" noChangeAspect="1"/>
+            </wp:cNvGraphicFramePr>
+            <a:graphic xmlns:a="http://schemas.openxmlformats.org/drawingml/2006/main">
+              <a:graphicData uri="http://schemas.openxmlformats.org/drawingml/2006/picture">
+                <pic:pic xmlns:pic="http://schemas.openxmlformats.org/drawingml/2006/picture">
+                  <pic:nvPicPr>
+                    <pic:cNvPr id="0" name="Picture 8"/>
+                    <pic:cNvPicPr>
+                      <a:picLocks noChangeAspect="1" noChangeArrowheads="1"/>
+                    </pic:cNvPicPr>
+                  </pic:nvPicPr>
+                  <pic:blipFill>
+                    <a:blip r:embed="rId8" cstate="print">
+                      <a:extLst>
+                        <a:ext uri="{28A0092B-C50C-407E-A947-70E740481C1C}">
+                          <a14:useLocalDpi xmlns:a14="http://schemas.microsoft.com/office/drawing/2010/main" val="0"/>
+                        </a:ext>
+                      </a:extLst>
+                    </a:blip>
+                    <a:srcRect/>
+                    <a:stretch>
+                      <a:fillRect/>
+                    </a:stretch>
+                  </pic:blipFill>
+                  <pic:spPr bwMode="auto">
+                    <a:xfrm>
+                      <a:off x="0" y="0"/>
+                      <a:ext cx="5274310" cy="2433320"/>
+                    </a:xfrm>
+                    <a:prstGeom prst="rect">
+                      <a:avLst/>
+                    </a:prstGeom>
+                    <a:noFill/>
+                    <a:ln>
+                      <a:noFill/>
+                    </a:ln>
+                  </pic:spPr>
+                </pic:pic>
+              </a:graphicData>
+            </a:graphic>
+          </wp:inline>
+        </w:drawing>
+      </w:r>
     </w:p>
     <w:sectPr>
       <w:pgSz w:w="11906" w:h="16838"/>

</xml_diff>

<commit_message>
Site updated: 2020-03-09 11:17:00
</commit_message>
<xml_diff>
--- a/文档/ASCI设计MOOC.docx
+++ b/文档/ASCI设计MOOC.docx
@@ -69,6 +69,7 @@
       <w:r>
         <w:rPr>
           <w:rFonts w:hint="eastAsia"/>
+          <w:noProof/>
         </w:rPr>
         <w:drawing>
           <wp:inline distT="0" distB="0" distL="0" distR="0" wp14:anchorId="2E41042B" wp14:editId="0DB60E1F">
@@ -121,29 +122,18 @@
       </w:r>
     </w:p>
     <w:p>
-      <w:pPr>
+      <w:r>
         <w:rPr>
           <w:rFonts w:hint="eastAsia"/>
         </w:rPr>
-      </w:pPr>
+        <w:t>注意模块名和实例名区别</w:t>
+      </w:r>
+    </w:p>
+    <w:p>
       <w:r>
         <w:rPr>
           <w:rFonts w:hint="eastAsia"/>
-        </w:rPr>
-        <w:t>注意模块名和实例名区别</w:t>
-      </w:r>
-      <w:bookmarkStart w:id="0" w:name="_GoBack"/>
-      <w:bookmarkEnd w:id="0"/>
-    </w:p>
-    <w:p>
-      <w:pPr>
-        <w:rPr>
-          <w:rFonts w:hint="eastAsia"/>
-        </w:rPr>
-      </w:pPr>
-      <w:r>
-        <w:rPr>
-          <w:rFonts w:hint="eastAsia"/>
+          <w:noProof/>
         </w:rPr>
         <w:drawing>
           <wp:inline distT="0" distB="0" distL="0" distR="0" wp14:anchorId="1D176373" wp14:editId="686B2D40">
@@ -179,6 +169,675 @@
                     <a:xfrm>
                       <a:off x="0" y="0"/>
                       <a:ext cx="5274310" cy="2433320"/>
+                    </a:xfrm>
+                    <a:prstGeom prst="rect">
+                      <a:avLst/>
+                    </a:prstGeom>
+                    <a:noFill/>
+                    <a:ln>
+                      <a:noFill/>
+                    </a:ln>
+                  </pic:spPr>
+                </pic:pic>
+              </a:graphicData>
+            </a:graphic>
+          </wp:inline>
+        </w:drawing>
+      </w:r>
+      <w:r>
+        <w:rPr>
+          <w:noProof/>
+        </w:rPr>
+        <w:lastRenderedPageBreak/>
+        <w:drawing>
+          <wp:inline distT="0" distB="0" distL="0" distR="0" wp14:anchorId="3BC259E7" wp14:editId="6A4919EB">
+            <wp:extent cx="5269230" cy="2432685"/>
+            <wp:effectExtent l="0" t="0" r="7620" b="5715"/>
+            <wp:docPr id="3" name="图片 3"/>
+            <wp:cNvGraphicFramePr>
+              <a:graphicFrameLocks xmlns:a="http://schemas.openxmlformats.org/drawingml/2006/main" noChangeAspect="1"/>
+            </wp:cNvGraphicFramePr>
+            <a:graphic xmlns:a="http://schemas.openxmlformats.org/drawingml/2006/main">
+              <a:graphicData uri="http://schemas.openxmlformats.org/drawingml/2006/picture">
+                <pic:pic xmlns:pic="http://schemas.openxmlformats.org/drawingml/2006/picture">
+                  <pic:nvPicPr>
+                    <pic:cNvPr id="0" name="Picture 1"/>
+                    <pic:cNvPicPr>
+                      <a:picLocks noChangeAspect="1" noChangeArrowheads="1"/>
+                    </pic:cNvPicPr>
+                  </pic:nvPicPr>
+                  <pic:blipFill>
+                    <a:blip r:embed="rId9" cstate="print">
+                      <a:extLst>
+                        <a:ext uri="{28A0092B-C50C-407E-A947-70E740481C1C}">
+                          <a14:useLocalDpi xmlns:a14="http://schemas.microsoft.com/office/drawing/2010/main" val="0"/>
+                        </a:ext>
+                      </a:extLst>
+                    </a:blip>
+                    <a:srcRect/>
+                    <a:stretch>
+                      <a:fillRect/>
+                    </a:stretch>
+                  </pic:blipFill>
+                  <pic:spPr bwMode="auto">
+                    <a:xfrm>
+                      <a:off x="0" y="0"/>
+                      <a:ext cx="5269230" cy="2432685"/>
+                    </a:xfrm>
+                    <a:prstGeom prst="rect">
+                      <a:avLst/>
+                    </a:prstGeom>
+                    <a:noFill/>
+                    <a:ln>
+                      <a:noFill/>
+                    </a:ln>
+                  </pic:spPr>
+                </pic:pic>
+              </a:graphicData>
+            </a:graphic>
+          </wp:inline>
+        </w:drawing>
+      </w:r>
+    </w:p>
+    <w:p>
+      <w:r>
+        <w:rPr>
+          <w:noProof/>
+        </w:rPr>
+        <w:drawing>
+          <wp:inline distT="0" distB="0" distL="0" distR="0" wp14:anchorId="3161D4D1" wp14:editId="631A0985">
+            <wp:extent cx="5269230" cy="2432685"/>
+            <wp:effectExtent l="0" t="0" r="7620" b="5715"/>
+            <wp:docPr id="5" name="图片 5"/>
+            <wp:cNvGraphicFramePr>
+              <a:graphicFrameLocks xmlns:a="http://schemas.openxmlformats.org/drawingml/2006/main" noChangeAspect="1"/>
+            </wp:cNvGraphicFramePr>
+            <a:graphic xmlns:a="http://schemas.openxmlformats.org/drawingml/2006/main">
+              <a:graphicData uri="http://schemas.openxmlformats.org/drawingml/2006/picture">
+                <pic:pic xmlns:pic="http://schemas.openxmlformats.org/drawingml/2006/picture">
+                  <pic:nvPicPr>
+                    <pic:cNvPr id="0" name="Picture 2"/>
+                    <pic:cNvPicPr>
+                      <a:picLocks noChangeAspect="1" noChangeArrowheads="1"/>
+                    </pic:cNvPicPr>
+                  </pic:nvPicPr>
+                  <pic:blipFill>
+                    <a:blip r:embed="rId10" cstate="print">
+                      <a:extLst>
+                        <a:ext uri="{28A0092B-C50C-407E-A947-70E740481C1C}">
+                          <a14:useLocalDpi xmlns:a14="http://schemas.microsoft.com/office/drawing/2010/main" val="0"/>
+                        </a:ext>
+                      </a:extLst>
+                    </a:blip>
+                    <a:srcRect/>
+                    <a:stretch>
+                      <a:fillRect/>
+                    </a:stretch>
+                  </pic:blipFill>
+                  <pic:spPr bwMode="auto">
+                    <a:xfrm>
+                      <a:off x="0" y="0"/>
+                      <a:ext cx="5269230" cy="2432685"/>
+                    </a:xfrm>
+                    <a:prstGeom prst="rect">
+                      <a:avLst/>
+                    </a:prstGeom>
+                    <a:noFill/>
+                    <a:ln>
+                      <a:noFill/>
+                    </a:ln>
+                  </pic:spPr>
+                </pic:pic>
+              </a:graphicData>
+            </a:graphic>
+          </wp:inline>
+        </w:drawing>
+      </w:r>
+    </w:p>
+    <w:p>
+      <w:r>
+        <w:rPr>
+          <w:noProof/>
+        </w:rPr>
+        <w:drawing>
+          <wp:inline distT="0" distB="0" distL="0" distR="0" wp14:anchorId="17D68A0A" wp14:editId="65BC4726">
+            <wp:extent cx="5269230" cy="2432685"/>
+            <wp:effectExtent l="0" t="0" r="7620" b="5715"/>
+            <wp:docPr id="6" name="图片 6"/>
+            <wp:cNvGraphicFramePr>
+              <a:graphicFrameLocks xmlns:a="http://schemas.openxmlformats.org/drawingml/2006/main" noChangeAspect="1"/>
+            </wp:cNvGraphicFramePr>
+            <a:graphic xmlns:a="http://schemas.openxmlformats.org/drawingml/2006/main">
+              <a:graphicData uri="http://schemas.openxmlformats.org/drawingml/2006/picture">
+                <pic:pic xmlns:pic="http://schemas.openxmlformats.org/drawingml/2006/picture">
+                  <pic:nvPicPr>
+                    <pic:cNvPr id="0" name="Picture 3"/>
+                    <pic:cNvPicPr>
+                      <a:picLocks noChangeAspect="1" noChangeArrowheads="1"/>
+                    </pic:cNvPicPr>
+                  </pic:nvPicPr>
+                  <pic:blipFill>
+                    <a:blip r:embed="rId11" cstate="print">
+                      <a:extLst>
+                        <a:ext uri="{28A0092B-C50C-407E-A947-70E740481C1C}">
+                          <a14:useLocalDpi xmlns:a14="http://schemas.microsoft.com/office/drawing/2010/main" val="0"/>
+                        </a:ext>
+                      </a:extLst>
+                    </a:blip>
+                    <a:srcRect/>
+                    <a:stretch>
+                      <a:fillRect/>
+                    </a:stretch>
+                  </pic:blipFill>
+                  <pic:spPr bwMode="auto">
+                    <a:xfrm>
+                      <a:off x="0" y="0"/>
+                      <a:ext cx="5269230" cy="2432685"/>
+                    </a:xfrm>
+                    <a:prstGeom prst="rect">
+                      <a:avLst/>
+                    </a:prstGeom>
+                    <a:noFill/>
+                    <a:ln>
+                      <a:noFill/>
+                    </a:ln>
+                  </pic:spPr>
+                </pic:pic>
+              </a:graphicData>
+            </a:graphic>
+          </wp:inline>
+        </w:drawing>
+      </w:r>
+    </w:p>
+    <w:p>
+      <w:r>
+        <w:rPr>
+          <w:noProof/>
+        </w:rPr>
+        <w:lastRenderedPageBreak/>
+        <w:drawing>
+          <wp:inline distT="0" distB="0" distL="0" distR="0" wp14:anchorId="351C0A8B" wp14:editId="45AB5D87">
+            <wp:extent cx="5269230" cy="2432685"/>
+            <wp:effectExtent l="0" t="0" r="7620" b="5715"/>
+            <wp:docPr id="7" name="图片 7"/>
+            <wp:cNvGraphicFramePr>
+              <a:graphicFrameLocks xmlns:a="http://schemas.openxmlformats.org/drawingml/2006/main" noChangeAspect="1"/>
+            </wp:cNvGraphicFramePr>
+            <a:graphic xmlns:a="http://schemas.openxmlformats.org/drawingml/2006/main">
+              <a:graphicData uri="http://schemas.openxmlformats.org/drawingml/2006/picture">
+                <pic:pic xmlns:pic="http://schemas.openxmlformats.org/drawingml/2006/picture">
+                  <pic:nvPicPr>
+                    <pic:cNvPr id="0" name="Picture 4"/>
+                    <pic:cNvPicPr>
+                      <a:picLocks noChangeAspect="1" noChangeArrowheads="1"/>
+                    </pic:cNvPicPr>
+                  </pic:nvPicPr>
+                  <pic:blipFill>
+                    <a:blip r:embed="rId12" cstate="print">
+                      <a:extLst>
+                        <a:ext uri="{28A0092B-C50C-407E-A947-70E740481C1C}">
+                          <a14:useLocalDpi xmlns:a14="http://schemas.microsoft.com/office/drawing/2010/main" val="0"/>
+                        </a:ext>
+                      </a:extLst>
+                    </a:blip>
+                    <a:srcRect/>
+                    <a:stretch>
+                      <a:fillRect/>
+                    </a:stretch>
+                  </pic:blipFill>
+                  <pic:spPr bwMode="auto">
+                    <a:xfrm>
+                      <a:off x="0" y="0"/>
+                      <a:ext cx="5269230" cy="2432685"/>
+                    </a:xfrm>
+                    <a:prstGeom prst="rect">
+                      <a:avLst/>
+                    </a:prstGeom>
+                    <a:noFill/>
+                    <a:ln>
+                      <a:noFill/>
+                    </a:ln>
+                  </pic:spPr>
+                </pic:pic>
+              </a:graphicData>
+            </a:graphic>
+          </wp:inline>
+        </w:drawing>
+      </w:r>
+    </w:p>
+    <w:p>
+      <w:r>
+        <w:rPr>
+          <w:noProof/>
+        </w:rPr>
+        <w:drawing>
+          <wp:inline distT="0" distB="0" distL="0" distR="0" wp14:anchorId="1A142383" wp14:editId="4BBF07AC">
+            <wp:extent cx="5269230" cy="2432685"/>
+            <wp:effectExtent l="0" t="0" r="7620" b="5715"/>
+            <wp:docPr id="8" name="图片 8"/>
+            <wp:cNvGraphicFramePr>
+              <a:graphicFrameLocks xmlns:a="http://schemas.openxmlformats.org/drawingml/2006/main" noChangeAspect="1"/>
+            </wp:cNvGraphicFramePr>
+            <a:graphic xmlns:a="http://schemas.openxmlformats.org/drawingml/2006/main">
+              <a:graphicData uri="http://schemas.openxmlformats.org/drawingml/2006/picture">
+                <pic:pic xmlns:pic="http://schemas.openxmlformats.org/drawingml/2006/picture">
+                  <pic:nvPicPr>
+                    <pic:cNvPr id="0" name="Picture 5"/>
+                    <pic:cNvPicPr>
+                      <a:picLocks noChangeAspect="1" noChangeArrowheads="1"/>
+                    </pic:cNvPicPr>
+                  </pic:nvPicPr>
+                  <pic:blipFill>
+                    <a:blip r:embed="rId13" cstate="print">
+                      <a:extLst>
+                        <a:ext uri="{28A0092B-C50C-407E-A947-70E740481C1C}">
+                          <a14:useLocalDpi xmlns:a14="http://schemas.microsoft.com/office/drawing/2010/main" val="0"/>
+                        </a:ext>
+                      </a:extLst>
+                    </a:blip>
+                    <a:srcRect/>
+                    <a:stretch>
+                      <a:fillRect/>
+                    </a:stretch>
+                  </pic:blipFill>
+                  <pic:spPr bwMode="auto">
+                    <a:xfrm>
+                      <a:off x="0" y="0"/>
+                      <a:ext cx="5269230" cy="2432685"/>
+                    </a:xfrm>
+                    <a:prstGeom prst="rect">
+                      <a:avLst/>
+                    </a:prstGeom>
+                    <a:noFill/>
+                    <a:ln>
+                      <a:noFill/>
+                    </a:ln>
+                  </pic:spPr>
+                </pic:pic>
+              </a:graphicData>
+            </a:graphic>
+          </wp:inline>
+        </w:drawing>
+      </w:r>
+    </w:p>
+    <w:p>
+      <w:r>
+        <w:rPr>
+          <w:noProof/>
+        </w:rPr>
+        <w:drawing>
+          <wp:inline distT="0" distB="0" distL="0" distR="0" wp14:anchorId="241362C6" wp14:editId="0AD68D96">
+            <wp:extent cx="5269230" cy="2432685"/>
+            <wp:effectExtent l="0" t="0" r="7620" b="5715"/>
+            <wp:docPr id="9" name="图片 9"/>
+            <wp:cNvGraphicFramePr>
+              <a:graphicFrameLocks xmlns:a="http://schemas.openxmlformats.org/drawingml/2006/main" noChangeAspect="1"/>
+            </wp:cNvGraphicFramePr>
+            <a:graphic xmlns:a="http://schemas.openxmlformats.org/drawingml/2006/main">
+              <a:graphicData uri="http://schemas.openxmlformats.org/drawingml/2006/picture">
+                <pic:pic xmlns:pic="http://schemas.openxmlformats.org/drawingml/2006/picture">
+                  <pic:nvPicPr>
+                    <pic:cNvPr id="0" name="Picture 6"/>
+                    <pic:cNvPicPr>
+                      <a:picLocks noChangeAspect="1" noChangeArrowheads="1"/>
+                    </pic:cNvPicPr>
+                  </pic:nvPicPr>
+                  <pic:blipFill>
+                    <a:blip r:embed="rId14" cstate="print">
+                      <a:extLst>
+                        <a:ext uri="{28A0092B-C50C-407E-A947-70E740481C1C}">
+                          <a14:useLocalDpi xmlns:a14="http://schemas.microsoft.com/office/drawing/2010/main" val="0"/>
+                        </a:ext>
+                      </a:extLst>
+                    </a:blip>
+                    <a:srcRect/>
+                    <a:stretch>
+                      <a:fillRect/>
+                    </a:stretch>
+                  </pic:blipFill>
+                  <pic:spPr bwMode="auto">
+                    <a:xfrm>
+                      <a:off x="0" y="0"/>
+                      <a:ext cx="5269230" cy="2432685"/>
+                    </a:xfrm>
+                    <a:prstGeom prst="rect">
+                      <a:avLst/>
+                    </a:prstGeom>
+                    <a:noFill/>
+                    <a:ln>
+                      <a:noFill/>
+                    </a:ln>
+                  </pic:spPr>
+                </pic:pic>
+              </a:graphicData>
+            </a:graphic>
+          </wp:inline>
+        </w:drawing>
+      </w:r>
+    </w:p>
+    <w:p>
+      <w:r>
+        <w:rPr>
+          <w:noProof/>
+        </w:rPr>
+        <w:lastRenderedPageBreak/>
+        <w:drawing>
+          <wp:inline distT="0" distB="0" distL="0" distR="0" wp14:anchorId="1B912274" wp14:editId="3B1700E6">
+            <wp:extent cx="5269230" cy="2432685"/>
+            <wp:effectExtent l="0" t="0" r="7620" b="5715"/>
+            <wp:docPr id="10" name="图片 10"/>
+            <wp:cNvGraphicFramePr>
+              <a:graphicFrameLocks xmlns:a="http://schemas.openxmlformats.org/drawingml/2006/main" noChangeAspect="1"/>
+            </wp:cNvGraphicFramePr>
+            <a:graphic xmlns:a="http://schemas.openxmlformats.org/drawingml/2006/main">
+              <a:graphicData uri="http://schemas.openxmlformats.org/drawingml/2006/picture">
+                <pic:pic xmlns:pic="http://schemas.openxmlformats.org/drawingml/2006/picture">
+                  <pic:nvPicPr>
+                    <pic:cNvPr id="0" name="Picture 7"/>
+                    <pic:cNvPicPr>
+                      <a:picLocks noChangeAspect="1" noChangeArrowheads="1"/>
+                    </pic:cNvPicPr>
+                  </pic:nvPicPr>
+                  <pic:blipFill>
+                    <a:blip r:embed="rId15" cstate="print">
+                      <a:extLst>
+                        <a:ext uri="{28A0092B-C50C-407E-A947-70E740481C1C}">
+                          <a14:useLocalDpi xmlns:a14="http://schemas.microsoft.com/office/drawing/2010/main" val="0"/>
+                        </a:ext>
+                      </a:extLst>
+                    </a:blip>
+                    <a:srcRect/>
+                    <a:stretch>
+                      <a:fillRect/>
+                    </a:stretch>
+                  </pic:blipFill>
+                  <pic:spPr bwMode="auto">
+                    <a:xfrm>
+                      <a:off x="0" y="0"/>
+                      <a:ext cx="5269230" cy="2432685"/>
+                    </a:xfrm>
+                    <a:prstGeom prst="rect">
+                      <a:avLst/>
+                    </a:prstGeom>
+                    <a:noFill/>
+                    <a:ln>
+                      <a:noFill/>
+                    </a:ln>
+                  </pic:spPr>
+                </pic:pic>
+              </a:graphicData>
+            </a:graphic>
+          </wp:inline>
+        </w:drawing>
+      </w:r>
+    </w:p>
+    <w:p>
+      <w:r>
+        <w:rPr>
+          <w:noProof/>
+        </w:rPr>
+        <w:drawing>
+          <wp:inline distT="0" distB="0" distL="0" distR="0" wp14:anchorId="12CB537D" wp14:editId="4B34B746">
+            <wp:extent cx="5269230" cy="2432685"/>
+            <wp:effectExtent l="0" t="0" r="7620" b="5715"/>
+            <wp:docPr id="11" name="图片 11"/>
+            <wp:cNvGraphicFramePr>
+              <a:graphicFrameLocks xmlns:a="http://schemas.openxmlformats.org/drawingml/2006/main" noChangeAspect="1"/>
+            </wp:cNvGraphicFramePr>
+            <a:graphic xmlns:a="http://schemas.openxmlformats.org/drawingml/2006/main">
+              <a:graphicData uri="http://schemas.openxmlformats.org/drawingml/2006/picture">
+                <pic:pic xmlns:pic="http://schemas.openxmlformats.org/drawingml/2006/picture">
+                  <pic:nvPicPr>
+                    <pic:cNvPr id="0" name="Picture 8"/>
+                    <pic:cNvPicPr>
+                      <a:picLocks noChangeAspect="1" noChangeArrowheads="1"/>
+                    </pic:cNvPicPr>
+                  </pic:nvPicPr>
+                  <pic:blipFill>
+                    <a:blip r:embed="rId16" cstate="print">
+                      <a:extLst>
+                        <a:ext uri="{28A0092B-C50C-407E-A947-70E740481C1C}">
+                          <a14:useLocalDpi xmlns:a14="http://schemas.microsoft.com/office/drawing/2010/main" val="0"/>
+                        </a:ext>
+                      </a:extLst>
+                    </a:blip>
+                    <a:srcRect/>
+                    <a:stretch>
+                      <a:fillRect/>
+                    </a:stretch>
+                  </pic:blipFill>
+                  <pic:spPr bwMode="auto">
+                    <a:xfrm>
+                      <a:off x="0" y="0"/>
+                      <a:ext cx="5269230" cy="2432685"/>
+                    </a:xfrm>
+                    <a:prstGeom prst="rect">
+                      <a:avLst/>
+                    </a:prstGeom>
+                    <a:noFill/>
+                    <a:ln>
+                      <a:noFill/>
+                    </a:ln>
+                  </pic:spPr>
+                </pic:pic>
+              </a:graphicData>
+            </a:graphic>
+          </wp:inline>
+        </w:drawing>
+      </w:r>
+    </w:p>
+    <w:p>
+      <w:r>
+        <w:rPr>
+          <w:noProof/>
+        </w:rPr>
+        <w:drawing>
+          <wp:inline distT="0" distB="0" distL="0" distR="0" wp14:anchorId="3456FB0F" wp14:editId="47F05A02">
+            <wp:extent cx="5269230" cy="2432685"/>
+            <wp:effectExtent l="0" t="0" r="7620" b="5715"/>
+            <wp:docPr id="12" name="图片 12"/>
+            <wp:cNvGraphicFramePr>
+              <a:graphicFrameLocks xmlns:a="http://schemas.openxmlformats.org/drawingml/2006/main" noChangeAspect="1"/>
+            </wp:cNvGraphicFramePr>
+            <a:graphic xmlns:a="http://schemas.openxmlformats.org/drawingml/2006/main">
+              <a:graphicData uri="http://schemas.openxmlformats.org/drawingml/2006/picture">
+                <pic:pic xmlns:pic="http://schemas.openxmlformats.org/drawingml/2006/picture">
+                  <pic:nvPicPr>
+                    <pic:cNvPr id="0" name="Picture 9"/>
+                    <pic:cNvPicPr>
+                      <a:picLocks noChangeAspect="1" noChangeArrowheads="1"/>
+                    </pic:cNvPicPr>
+                  </pic:nvPicPr>
+                  <pic:blipFill>
+                    <a:blip r:embed="rId17" cstate="print">
+                      <a:extLst>
+                        <a:ext uri="{28A0092B-C50C-407E-A947-70E740481C1C}">
+                          <a14:useLocalDpi xmlns:a14="http://schemas.microsoft.com/office/drawing/2010/main" val="0"/>
+                        </a:ext>
+                      </a:extLst>
+                    </a:blip>
+                    <a:srcRect/>
+                    <a:stretch>
+                      <a:fillRect/>
+                    </a:stretch>
+                  </pic:blipFill>
+                  <pic:spPr bwMode="auto">
+                    <a:xfrm>
+                      <a:off x="0" y="0"/>
+                      <a:ext cx="5269230" cy="2432685"/>
+                    </a:xfrm>
+                    <a:prstGeom prst="rect">
+                      <a:avLst/>
+                    </a:prstGeom>
+                    <a:noFill/>
+                    <a:ln>
+                      <a:noFill/>
+                    </a:ln>
+                  </pic:spPr>
+                </pic:pic>
+              </a:graphicData>
+            </a:graphic>
+          </wp:inline>
+        </w:drawing>
+      </w:r>
+    </w:p>
+    <w:p>
+      <w:r>
+        <w:rPr>
+          <w:noProof/>
+        </w:rPr>
+        <w:lastRenderedPageBreak/>
+        <w:drawing>
+          <wp:inline distT="0" distB="0" distL="0" distR="0" wp14:anchorId="6F9CBC4F" wp14:editId="47F275D7">
+            <wp:extent cx="5269230" cy="2432685"/>
+            <wp:effectExtent l="0" t="0" r="7620" b="5715"/>
+            <wp:docPr id="13" name="图片 13"/>
+            <wp:cNvGraphicFramePr>
+              <a:graphicFrameLocks xmlns:a="http://schemas.openxmlformats.org/drawingml/2006/main" noChangeAspect="1"/>
+            </wp:cNvGraphicFramePr>
+            <a:graphic xmlns:a="http://schemas.openxmlformats.org/drawingml/2006/main">
+              <a:graphicData uri="http://schemas.openxmlformats.org/drawingml/2006/picture">
+                <pic:pic xmlns:pic="http://schemas.openxmlformats.org/drawingml/2006/picture">
+                  <pic:nvPicPr>
+                    <pic:cNvPr id="0" name="Picture 10"/>
+                    <pic:cNvPicPr>
+                      <a:picLocks noChangeAspect="1" noChangeArrowheads="1"/>
+                    </pic:cNvPicPr>
+                  </pic:nvPicPr>
+                  <pic:blipFill>
+                    <a:blip r:embed="rId18" cstate="print">
+                      <a:extLst>
+                        <a:ext uri="{28A0092B-C50C-407E-A947-70E740481C1C}">
+                          <a14:useLocalDpi xmlns:a14="http://schemas.microsoft.com/office/drawing/2010/main" val="0"/>
+                        </a:ext>
+                      </a:extLst>
+                    </a:blip>
+                    <a:srcRect/>
+                    <a:stretch>
+                      <a:fillRect/>
+                    </a:stretch>
+                  </pic:blipFill>
+                  <pic:spPr bwMode="auto">
+                    <a:xfrm>
+                      <a:off x="0" y="0"/>
+                      <a:ext cx="5269230" cy="2432685"/>
+                    </a:xfrm>
+                    <a:prstGeom prst="rect">
+                      <a:avLst/>
+                    </a:prstGeom>
+                    <a:noFill/>
+                    <a:ln>
+                      <a:noFill/>
+                    </a:ln>
+                  </pic:spPr>
+                </pic:pic>
+              </a:graphicData>
+            </a:graphic>
+          </wp:inline>
+        </w:drawing>
+      </w:r>
+    </w:p>
+    <w:p>
+      <w:r>
+        <w:rPr>
+          <w:noProof/>
+        </w:rPr>
+        <w:drawing>
+          <wp:inline distT="0" distB="0" distL="0" distR="0" wp14:anchorId="799743F5" wp14:editId="7B032855">
+            <wp:extent cx="5269230" cy="2432685"/>
+            <wp:effectExtent l="0" t="0" r="7620" b="5715"/>
+            <wp:docPr id="14" name="图片 14"/>
+            <wp:cNvGraphicFramePr>
+              <a:graphicFrameLocks xmlns:a="http://schemas.openxmlformats.org/drawingml/2006/main" noChangeAspect="1"/>
+            </wp:cNvGraphicFramePr>
+            <a:graphic xmlns:a="http://schemas.openxmlformats.org/drawingml/2006/main">
+              <a:graphicData uri="http://schemas.openxmlformats.org/drawingml/2006/picture">
+                <pic:pic xmlns:pic="http://schemas.openxmlformats.org/drawingml/2006/picture">
+                  <pic:nvPicPr>
+                    <pic:cNvPr id="0" name="Picture 11"/>
+                    <pic:cNvPicPr>
+                      <a:picLocks noChangeAspect="1" noChangeArrowheads="1"/>
+                    </pic:cNvPicPr>
+                  </pic:nvPicPr>
+                  <pic:blipFill>
+                    <a:blip r:embed="rId19" cstate="print">
+                      <a:extLst>
+                        <a:ext uri="{28A0092B-C50C-407E-A947-70E740481C1C}">
+                          <a14:useLocalDpi xmlns:a14="http://schemas.microsoft.com/office/drawing/2010/main" val="0"/>
+                        </a:ext>
+                      </a:extLst>
+                    </a:blip>
+                    <a:srcRect/>
+                    <a:stretch>
+                      <a:fillRect/>
+                    </a:stretch>
+                  </pic:blipFill>
+                  <pic:spPr bwMode="auto">
+                    <a:xfrm>
+                      <a:off x="0" y="0"/>
+                      <a:ext cx="5269230" cy="2432685"/>
+                    </a:xfrm>
+                    <a:prstGeom prst="rect">
+                      <a:avLst/>
+                    </a:prstGeom>
+                    <a:noFill/>
+                    <a:ln>
+                      <a:noFill/>
+                    </a:ln>
+                  </pic:spPr>
+                </pic:pic>
+              </a:graphicData>
+            </a:graphic>
+          </wp:inline>
+        </w:drawing>
+      </w:r>
+    </w:p>
+    <w:p>
+      <w:pPr>
+        <w:rPr>
+          <w:rFonts w:hint="eastAsia"/>
+        </w:rPr>
+      </w:pPr>
+      <w:bookmarkStart w:id="0" w:name="_GoBack"/>
+      <w:bookmarkEnd w:id="0"/>
+      <w:r>
+        <w:rPr>
+          <w:noProof/>
+        </w:rPr>
+        <w:drawing>
+          <wp:inline distT="0" distB="0" distL="0" distR="0" wp14:anchorId="7C94EE84" wp14:editId="3E8B8AA1">
+            <wp:extent cx="5269230" cy="2432685"/>
+            <wp:effectExtent l="0" t="0" r="7620" b="5715"/>
+            <wp:docPr id="15" name="图片 15"/>
+            <wp:cNvGraphicFramePr>
+              <a:graphicFrameLocks xmlns:a="http://schemas.openxmlformats.org/drawingml/2006/main" noChangeAspect="1"/>
+            </wp:cNvGraphicFramePr>
+            <a:graphic xmlns:a="http://schemas.openxmlformats.org/drawingml/2006/main">
+              <a:graphicData uri="http://schemas.openxmlformats.org/drawingml/2006/picture">
+                <pic:pic xmlns:pic="http://schemas.openxmlformats.org/drawingml/2006/picture">
+                  <pic:nvPicPr>
+                    <pic:cNvPr id="0" name="Picture 12"/>
+                    <pic:cNvPicPr>
+                      <a:picLocks noChangeAspect="1" noChangeArrowheads="1"/>
+                    </pic:cNvPicPr>
+                  </pic:nvPicPr>
+                  <pic:blipFill>
+                    <a:blip r:embed="rId20" cstate="print">
+                      <a:extLst>
+                        <a:ext uri="{28A0092B-C50C-407E-A947-70E740481C1C}">
+                          <a14:useLocalDpi xmlns:a14="http://schemas.microsoft.com/office/drawing/2010/main" val="0"/>
+                        </a:ext>
+                      </a:extLst>
+                    </a:blip>
+                    <a:srcRect/>
+                    <a:stretch>
+                      <a:fillRect/>
+                    </a:stretch>
+                  </pic:blipFill>
+                  <pic:spPr bwMode="auto">
+                    <a:xfrm>
+                      <a:off x="0" y="0"/>
+                      <a:ext cx="5269230" cy="2432685"/>
                     </a:xfrm>
                     <a:prstGeom prst="rect">
                       <a:avLst/>

</xml_diff>

<commit_message>
Site updated: 2020-03-12 17:38:39
</commit_message>
<xml_diff>
--- a/文档/ASCI设计MOOC.docx
+++ b/文档/ASCI设计MOOC.docx
@@ -793,13 +793,6 @@
       </w:r>
     </w:p>
     <w:p>
-      <w:pPr>
-        <w:rPr>
-          <w:rFonts w:hint="eastAsia"/>
-        </w:rPr>
-      </w:pPr>
-      <w:bookmarkStart w:id="0" w:name="_GoBack"/>
-      <w:bookmarkEnd w:id="0"/>
       <w:r>
         <w:rPr>
           <w:noProof/>
@@ -853,6 +846,196 @@
           </wp:inline>
         </w:drawing>
       </w:r>
+    </w:p>
+    <w:p>
+      <w:r>
+        <w:rPr>
+          <w:noProof/>
+        </w:rPr>
+        <w:lastRenderedPageBreak/>
+        <w:drawing>
+          <wp:inline distT="0" distB="0" distL="0" distR="0" wp14:anchorId="378EC824" wp14:editId="721B40AD">
+            <wp:extent cx="5269230" cy="2432685"/>
+            <wp:effectExtent l="0" t="0" r="7620" b="5715"/>
+            <wp:docPr id="16" name="图片 16"/>
+            <wp:cNvGraphicFramePr>
+              <a:graphicFrameLocks xmlns:a="http://schemas.openxmlformats.org/drawingml/2006/main" noChangeAspect="1"/>
+            </wp:cNvGraphicFramePr>
+            <a:graphic xmlns:a="http://schemas.openxmlformats.org/drawingml/2006/main">
+              <a:graphicData uri="http://schemas.openxmlformats.org/drawingml/2006/picture">
+                <pic:pic xmlns:pic="http://schemas.openxmlformats.org/drawingml/2006/picture">
+                  <pic:nvPicPr>
+                    <pic:cNvPr id="0" name="Picture 1"/>
+                    <pic:cNvPicPr>
+                      <a:picLocks noChangeAspect="1" noChangeArrowheads="1"/>
+                    </pic:cNvPicPr>
+                  </pic:nvPicPr>
+                  <pic:blipFill>
+                    <a:blip r:embed="rId21" cstate="print">
+                      <a:extLst>
+                        <a:ext uri="{28A0092B-C50C-407E-A947-70E740481C1C}">
+                          <a14:useLocalDpi xmlns:a14="http://schemas.microsoft.com/office/drawing/2010/main" val="0"/>
+                        </a:ext>
+                      </a:extLst>
+                    </a:blip>
+                    <a:srcRect/>
+                    <a:stretch>
+                      <a:fillRect/>
+                    </a:stretch>
+                  </pic:blipFill>
+                  <pic:spPr bwMode="auto">
+                    <a:xfrm>
+                      <a:off x="0" y="0"/>
+                      <a:ext cx="5269230" cy="2432685"/>
+                    </a:xfrm>
+                    <a:prstGeom prst="rect">
+                      <a:avLst/>
+                    </a:prstGeom>
+                    <a:noFill/>
+                    <a:ln>
+                      <a:noFill/>
+                    </a:ln>
+                  </pic:spPr>
+                </pic:pic>
+              </a:graphicData>
+            </a:graphic>
+          </wp:inline>
+        </w:drawing>
+      </w:r>
+    </w:p>
+    <w:p>
+      <w:r>
+        <w:rPr>
+          <w:noProof/>
+        </w:rPr>
+        <w:drawing>
+          <wp:inline distT="0" distB="0" distL="0" distR="0" wp14:anchorId="18AB799B" wp14:editId="5F8D93CB">
+            <wp:extent cx="5269230" cy="2432685"/>
+            <wp:effectExtent l="0" t="0" r="7620" b="5715"/>
+            <wp:docPr id="17" name="图片 17"/>
+            <wp:cNvGraphicFramePr>
+              <a:graphicFrameLocks xmlns:a="http://schemas.openxmlformats.org/drawingml/2006/main" noChangeAspect="1"/>
+            </wp:cNvGraphicFramePr>
+            <a:graphic xmlns:a="http://schemas.openxmlformats.org/drawingml/2006/main">
+              <a:graphicData uri="http://schemas.openxmlformats.org/drawingml/2006/picture">
+                <pic:pic xmlns:pic="http://schemas.openxmlformats.org/drawingml/2006/picture">
+                  <pic:nvPicPr>
+                    <pic:cNvPr id="0" name="Picture 2"/>
+                    <pic:cNvPicPr>
+                      <a:picLocks noChangeAspect="1" noChangeArrowheads="1"/>
+                    </pic:cNvPicPr>
+                  </pic:nvPicPr>
+                  <pic:blipFill>
+                    <a:blip r:embed="rId22" cstate="print">
+                      <a:extLst>
+                        <a:ext uri="{28A0092B-C50C-407E-A947-70E740481C1C}">
+                          <a14:useLocalDpi xmlns:a14="http://schemas.microsoft.com/office/drawing/2010/main" val="0"/>
+                        </a:ext>
+                      </a:extLst>
+                    </a:blip>
+                    <a:srcRect/>
+                    <a:stretch>
+                      <a:fillRect/>
+                    </a:stretch>
+                  </pic:blipFill>
+                  <pic:spPr bwMode="auto">
+                    <a:xfrm>
+                      <a:off x="0" y="0"/>
+                      <a:ext cx="5269230" cy="2432685"/>
+                    </a:xfrm>
+                    <a:prstGeom prst="rect">
+                      <a:avLst/>
+                    </a:prstGeom>
+                    <a:noFill/>
+                    <a:ln>
+                      <a:noFill/>
+                    </a:ln>
+                  </pic:spPr>
+                </pic:pic>
+              </a:graphicData>
+            </a:graphic>
+          </wp:inline>
+        </w:drawing>
+      </w:r>
+    </w:p>
+    <w:p>
+      <w:r>
+        <w:rPr>
+          <w:noProof/>
+        </w:rPr>
+        <w:drawing>
+          <wp:inline distT="0" distB="0" distL="0" distR="0" wp14:anchorId="484387D6" wp14:editId="6618A02B">
+            <wp:extent cx="5269230" cy="2432685"/>
+            <wp:effectExtent l="0" t="0" r="7620" b="5715"/>
+            <wp:docPr id="18" name="图片 18"/>
+            <wp:cNvGraphicFramePr>
+              <a:graphicFrameLocks xmlns:a="http://schemas.openxmlformats.org/drawingml/2006/main" noChangeAspect="1"/>
+            </wp:cNvGraphicFramePr>
+            <a:graphic xmlns:a="http://schemas.openxmlformats.org/drawingml/2006/main">
+              <a:graphicData uri="http://schemas.openxmlformats.org/drawingml/2006/picture">
+                <pic:pic xmlns:pic="http://schemas.openxmlformats.org/drawingml/2006/picture">
+                  <pic:nvPicPr>
+                    <pic:cNvPr id="0" name="Picture 3"/>
+                    <pic:cNvPicPr>
+                      <a:picLocks noChangeAspect="1" noChangeArrowheads="1"/>
+                    </pic:cNvPicPr>
+                  </pic:nvPicPr>
+                  <pic:blipFill>
+                    <a:blip r:embed="rId23" cstate="print">
+                      <a:extLst>
+                        <a:ext uri="{28A0092B-C50C-407E-A947-70E740481C1C}">
+                          <a14:useLocalDpi xmlns:a14="http://schemas.microsoft.com/office/drawing/2010/main" val="0"/>
+                        </a:ext>
+                      </a:extLst>
+                    </a:blip>
+                    <a:srcRect/>
+                    <a:stretch>
+                      <a:fillRect/>
+                    </a:stretch>
+                  </pic:blipFill>
+                  <pic:spPr bwMode="auto">
+                    <a:xfrm>
+                      <a:off x="0" y="0"/>
+                      <a:ext cx="5269230" cy="2432685"/>
+                    </a:xfrm>
+                    <a:prstGeom prst="rect">
+                      <a:avLst/>
+                    </a:prstGeom>
+                    <a:noFill/>
+                    <a:ln>
+                      <a:noFill/>
+                    </a:ln>
+                  </pic:spPr>
+                </pic:pic>
+              </a:graphicData>
+            </a:graphic>
+          </wp:inline>
+        </w:drawing>
+      </w:r>
+    </w:p>
+    <w:p>
+      <w:pPr>
+        <w:rPr>
+          <w:rFonts w:hint="eastAsia"/>
+        </w:rPr>
+      </w:pPr>
+      <w:r>
+        <w:rPr>
+          <w:rFonts w:hint="eastAsia"/>
+        </w:rPr>
+        <w:t>if</w:t>
+      </w:r>
+      <w:r>
+        <w:t>-</w:t>
+      </w:r>
+      <w:r>
+        <w:rPr>
+          <w:rFonts w:hint="eastAsia"/>
+        </w:rPr>
+        <w:t>else都有的话是组合逻辑，如果只有个if那是时序逻辑。</w:t>
+      </w:r>
+      <w:bookmarkStart w:id="0" w:name="_GoBack"/>
+      <w:bookmarkEnd w:id="0"/>
     </w:p>
     <w:sectPr>
       <w:pgSz w:w="11906" w:h="16838"/>

</xml_diff>